<commit_message>
[Requerimientos no funcionales] EAC Seguridad agregados de la forma que el profe los pide. Posteriormente desempeño~
</commit_message>
<xml_diff>
--- a/doc/(Escenarios de Atributos de Calidad) Pruebas No Funcionales/EAC_Seguridad_Registro_Cliente_Web.docx
+++ b/doc/(Escenarios de Atributos de Calidad) Pruebas No Funcionales/EAC_Seguridad_Registro_Cliente_Web.docx
@@ -49,7 +49,7 @@
           <w:b/>
           <w:bCs/>
         </w:rPr>
-        <w:t xml:space="preserve">Restricciones en la clave del registro de un cliente web </w:t>
+        <w:t xml:space="preserve">Encriptación de la clave de los usuarios </w:t>
       </w:r>
     </w:p>
     <w:p>
@@ -123,7 +123,6 @@
     <w:p>
       <w:pPr>
         <w:pStyle w:val="Standard"/>
-        <w:cnfStyle w:val="000000100000" w:firstRow="0" w:lastRow="0" w:firstColumn="0" w:lastColumn="0" w:oddVBand="0" w:evenVBand="0" w:oddHBand="1" w:evenHBand="0" w:firstRowFirstColumn="0" w:firstRowLastColumn="0" w:lastRowFirstColumn="0" w:lastRowLastColumn="0"/>
         <w:rPr>
           <w:rFonts w:asciiTheme="majorHAnsi" w:hAnsiTheme="majorHAnsi"/>
         </w:rPr>
@@ -146,7 +145,7 @@
         <w:rPr>
           <w:rFonts w:asciiTheme="majorHAnsi" w:hAnsiTheme="majorHAnsi"/>
         </w:rPr>
-        <w:t xml:space="preserve">Cliente web accede a la página y no posee una cuenta. </w:t>
+        <w:t xml:space="preserve">El usuario provee su clave al momento de registrarse. </w:t>
       </w:r>
     </w:p>
     <w:p>
@@ -190,25 +189,21 @@
         <w:rPr>
           <w:rFonts w:asciiTheme="majorHAnsi" w:hAnsiTheme="majorHAnsi"/>
         </w:rPr>
-        <w:t>Acceso al</w:t>
-      </w:r>
-      <w:r>
-        <w:rPr>
-          <w:rFonts w:asciiTheme="majorHAnsi" w:hAnsiTheme="majorHAnsi"/>
-        </w:rPr>
-        <w:t xml:space="preserve"> registro</w:t>
-      </w:r>
-      <w:r>
-        <w:rPr>
-          <w:rFonts w:asciiTheme="majorHAnsi" w:hAnsiTheme="majorHAnsi"/>
-        </w:rPr>
-        <w:t xml:space="preserve"> del sistema</w:t>
-      </w:r>
-      <w:r>
-        <w:rPr>
-          <w:rFonts w:asciiTheme="majorHAnsi" w:hAnsiTheme="majorHAnsi"/>
-        </w:rPr>
-        <w:t xml:space="preserve"> para crear una cuenta.</w:t>
+        <w:t>Escribe su clave y presiona “</w:t>
+      </w:r>
+      <w:proofErr w:type="spellStart"/>
+      <w:r>
+        <w:rPr>
+          <w:rFonts w:asciiTheme="majorHAnsi" w:hAnsiTheme="majorHAnsi"/>
+        </w:rPr>
+        <w:t>Submit</w:t>
+      </w:r>
+      <w:proofErr w:type="spellEnd"/>
+      <w:r>
+        <w:rPr>
+          <w:rFonts w:asciiTheme="majorHAnsi" w:hAnsiTheme="majorHAnsi"/>
+        </w:rPr>
+        <w:t>”.</w:t>
       </w:r>
     </w:p>
     <w:p>
@@ -252,13 +247,7 @@
         <w:rPr>
           <w:rFonts w:asciiTheme="majorHAnsi" w:hAnsiTheme="majorHAnsi"/>
         </w:rPr>
-        <w:t xml:space="preserve">Sistema de Registro del </w:t>
-      </w:r>
-      <w:r>
-        <w:rPr>
-          <w:rFonts w:asciiTheme="majorHAnsi" w:hAnsiTheme="majorHAnsi"/>
-        </w:rPr>
-        <w:t>Sistema y b</w:t>
+        <w:t>Sistema de Registro del Sistema y b</w:t>
       </w:r>
       <w:r>
         <w:rPr>
@@ -288,6 +277,7 @@
         <w:pStyle w:val="Standard"/>
         <w:rPr>
           <w:rFonts w:asciiTheme="majorHAnsi" w:hAnsiTheme="majorHAnsi"/>
+          <w:strike/>
         </w:rPr>
       </w:pPr>
       <w:r>
@@ -308,56 +298,43 @@
         <w:rPr>
           <w:rFonts w:asciiTheme="majorHAnsi" w:hAnsiTheme="majorHAnsi"/>
         </w:rPr>
-        <w:t xml:space="preserve">Cliente-web </w:t>
-      </w:r>
-      <w:r>
-        <w:rPr>
-          <w:rFonts w:asciiTheme="majorHAnsi" w:hAnsiTheme="majorHAnsi"/>
-        </w:rPr>
-        <w:t>trata de crear una cuenta a través de “</w:t>
-      </w:r>
-      <w:proofErr w:type="spellStart"/>
-      <w:r>
-        <w:rPr>
-          <w:rFonts w:asciiTheme="majorHAnsi" w:hAnsiTheme="majorHAnsi"/>
-        </w:rPr>
-        <w:t>Register</w:t>
-      </w:r>
-      <w:proofErr w:type="spellEnd"/>
-      <w:r>
-        <w:rPr>
-          <w:rFonts w:asciiTheme="majorHAnsi" w:hAnsiTheme="majorHAnsi"/>
-        </w:rPr>
-        <w:t xml:space="preserve">” en el </w:t>
-      </w:r>
-      <w:r>
-        <w:rPr>
-          <w:rFonts w:asciiTheme="majorHAnsi" w:hAnsiTheme="majorHAnsi"/>
-        </w:rPr>
-        <w:t>sistema.</w:t>
-      </w:r>
-    </w:p>
-    <w:p>
-      <w:pPr>
-        <w:pStyle w:val="Standard"/>
-        <w:rPr>
-          <w:rFonts w:asciiTheme="majorHAnsi" w:hAnsiTheme="majorHAnsi"/>
-        </w:rPr>
-      </w:pPr>
-    </w:p>
-    <w:p>
-      <w:pPr>
-        <w:pStyle w:val="Standard"/>
-        <w:rPr>
-          <w:rFonts w:asciiTheme="majorHAnsi" w:hAnsiTheme="majorHAnsi"/>
-        </w:rPr>
-      </w:pPr>
-    </w:p>
-    <w:p>
-      <w:pPr>
-        <w:pStyle w:val="Standard"/>
-        <w:rPr>
-          <w:rFonts w:asciiTheme="majorHAnsi" w:hAnsiTheme="majorHAnsi"/>
+        <w:t xml:space="preserve">Usuario </w:t>
+      </w:r>
+      <w:r>
+        <w:rPr>
+          <w:rFonts w:asciiTheme="majorHAnsi" w:hAnsiTheme="majorHAnsi"/>
+        </w:rPr>
+        <w:t>malintencionado</w:t>
+      </w:r>
+      <w:r>
+        <w:rPr>
+          <w:rFonts w:asciiTheme="majorHAnsi" w:hAnsiTheme="majorHAnsi"/>
+        </w:rPr>
+        <w:t xml:space="preserve"> trata de acceder a la información de la clave del usuario.</w:t>
+      </w:r>
+    </w:p>
+    <w:p>
+      <w:pPr>
+        <w:pStyle w:val="Standard"/>
+        <w:rPr>
+          <w:rFonts w:asciiTheme="majorHAnsi" w:hAnsiTheme="majorHAnsi"/>
+        </w:rPr>
+      </w:pPr>
+    </w:p>
+    <w:p>
+      <w:pPr>
+        <w:pStyle w:val="Standard"/>
+        <w:rPr>
+          <w:rFonts w:asciiTheme="majorHAnsi" w:hAnsiTheme="majorHAnsi"/>
+        </w:rPr>
+      </w:pPr>
+    </w:p>
+    <w:p>
+      <w:pPr>
+        <w:pStyle w:val="Standard"/>
+        <w:rPr>
+          <w:rFonts w:asciiTheme="majorHAnsi" w:hAnsiTheme="majorHAnsi"/>
+          <w:strike/>
         </w:rPr>
       </w:pPr>
       <w:r>
@@ -378,110 +355,37 @@
         <w:rPr>
           <w:rFonts w:asciiTheme="majorHAnsi" w:hAnsiTheme="majorHAnsi"/>
         </w:rPr>
-        <w:br/>
-      </w:r>
-    </w:p>
-    <w:p>
-      <w:pPr>
-        <w:pStyle w:val="Standard"/>
-        <w:numPr>
-          <w:ilvl w:val="0"/>
-          <w:numId w:val="1"/>
-        </w:numPr>
-        <w:cnfStyle w:val="000000100000" w:firstRow="0" w:lastRow="0" w:firstColumn="0" w:lastColumn="0" w:oddVBand="0" w:evenVBand="0" w:oddHBand="1" w:evenHBand="0" w:firstRowFirstColumn="0" w:firstRowLastColumn="0" w:lastRowFirstColumn="0" w:lastRowLastColumn="0"/>
-        <w:rPr>
-          <w:rFonts w:asciiTheme="majorHAnsi" w:hAnsiTheme="majorHAnsi"/>
-        </w:rPr>
-      </w:pPr>
-      <w:r>
-        <w:rPr>
-          <w:rFonts w:asciiTheme="majorHAnsi" w:hAnsiTheme="majorHAnsi"/>
-        </w:rPr>
-        <w:t>Los clientes-web podrán definir su clave</w:t>
-      </w:r>
-      <w:r>
-        <w:rPr>
-          <w:rFonts w:asciiTheme="majorHAnsi" w:hAnsiTheme="majorHAnsi"/>
-        </w:rPr>
-        <w:br/>
-      </w:r>
-    </w:p>
-    <w:p>
-      <w:pPr>
-        <w:pStyle w:val="Standard"/>
-        <w:numPr>
-          <w:ilvl w:val="0"/>
-          <w:numId w:val="1"/>
-        </w:numPr>
-        <w:cnfStyle w:val="000000100000" w:firstRow="0" w:lastRow="0" w:firstColumn="0" w:lastColumn="0" w:oddVBand="0" w:evenVBand="0" w:oddHBand="1" w:evenHBand="0" w:firstRowFirstColumn="0" w:firstRowLastColumn="0" w:lastRowFirstColumn="0" w:lastRowLastColumn="0"/>
-        <w:rPr>
-          <w:rFonts w:asciiTheme="majorHAnsi" w:hAnsiTheme="majorHAnsi"/>
-        </w:rPr>
-      </w:pPr>
-      <w:r>
-        <w:rPr>
-          <w:rFonts w:asciiTheme="majorHAnsi" w:hAnsiTheme="majorHAnsi"/>
-        </w:rPr>
-        <w:t>La clave se encriptará para toda transacción</w:t>
-      </w:r>
-      <w:r>
-        <w:rPr>
-          <w:rFonts w:asciiTheme="majorHAnsi" w:hAnsiTheme="majorHAnsi"/>
-        </w:rPr>
-        <w:t>.</w:t>
-      </w:r>
-      <w:r>
-        <w:rPr>
-          <w:rFonts w:asciiTheme="majorHAnsi" w:hAnsiTheme="majorHAnsi"/>
-        </w:rPr>
-        <w:br/>
-      </w:r>
-    </w:p>
-    <w:p>
-      <w:pPr>
-        <w:pStyle w:val="Standard"/>
-        <w:numPr>
-          <w:ilvl w:val="0"/>
-          <w:numId w:val="1"/>
-        </w:numPr>
-        <w:rPr>
-          <w:rFonts w:asciiTheme="majorHAnsi" w:hAnsiTheme="majorHAnsi"/>
-        </w:rPr>
-      </w:pPr>
-      <w:r>
-        <w:rPr>
-          <w:rFonts w:asciiTheme="majorHAnsi" w:hAnsiTheme="majorHAnsi"/>
-        </w:rPr>
-        <w:t>La clave se almacenará encriptada</w:t>
-      </w:r>
-      <w:r>
-        <w:rPr>
-          <w:rFonts w:asciiTheme="majorHAnsi" w:hAnsiTheme="majorHAnsi"/>
-        </w:rPr>
-        <w:t xml:space="preserve"> en la base de datos de usuarios. </w:t>
-      </w:r>
-    </w:p>
-    <w:p>
-      <w:pPr>
-        <w:pStyle w:val="Standard"/>
-        <w:rPr>
-          <w:rFonts w:asciiTheme="majorHAnsi" w:hAnsiTheme="majorHAnsi"/>
-        </w:rPr>
-      </w:pPr>
-    </w:p>
-    <w:p>
-      <w:pPr>
-        <w:pStyle w:val="Standard"/>
-        <w:rPr>
-          <w:rFonts w:asciiTheme="majorHAnsi" w:hAnsiTheme="majorHAnsi"/>
-        </w:rPr>
-      </w:pPr>
-    </w:p>
-    <w:p>
-      <w:pPr>
-        <w:pStyle w:val="Standard"/>
-        <w:rPr>
-          <w:rFonts w:asciiTheme="majorHAnsi" w:hAnsiTheme="majorHAnsi"/>
+        <w:t xml:space="preserve"> </w:t>
+      </w:r>
+      <w:r>
+        <w:rPr>
+          <w:rFonts w:asciiTheme="majorHAnsi" w:hAnsiTheme="majorHAnsi"/>
+        </w:rPr>
+        <w:t xml:space="preserve">La clave se almacenará encriptada en la base de datos de usuarios. </w:t>
+      </w:r>
+    </w:p>
+    <w:p>
+      <w:pPr>
+        <w:pStyle w:val="Standard"/>
+        <w:rPr>
+          <w:rFonts w:asciiTheme="majorHAnsi" w:hAnsiTheme="majorHAnsi"/>
+        </w:rPr>
+      </w:pPr>
+    </w:p>
+    <w:p>
+      <w:pPr>
+        <w:pStyle w:val="Standard"/>
+        <w:rPr>
+          <w:rFonts w:asciiTheme="majorHAnsi" w:hAnsiTheme="majorHAnsi"/>
+        </w:rPr>
+      </w:pPr>
+    </w:p>
+    <w:p>
+      <w:pPr>
+        <w:pStyle w:val="Standard"/>
+        <w:rPr>
+          <w:rFonts w:asciiTheme="majorHAnsi" w:hAnsiTheme="majorHAnsi"/>
+          <w:strike/>
         </w:rPr>
       </w:pPr>
       <w:r>
@@ -501,6 +405,7 @@
       <w:r>
         <w:rPr>
           <w:rFonts w:asciiTheme="majorHAnsi" w:hAnsiTheme="majorHAnsi"/>
+          <w:strike/>
         </w:rPr>
         <w:br/>
       </w:r>
@@ -520,13 +425,13 @@
         <w:rPr>
           <w:rFonts w:asciiTheme="majorHAnsi" w:hAnsiTheme="majorHAnsi"/>
         </w:rPr>
-        <w:t xml:space="preserve">Clientes podrán tener un campo para insertar su clave, </w:t>
-      </w:r>
-      <w:r>
-        <w:rPr>
-          <w:rFonts w:asciiTheme="majorHAnsi" w:hAnsiTheme="majorHAnsi"/>
-        </w:rPr>
-        <w:t xml:space="preserve">y el campo manejará reglas definidas para la aceptación de los datos.  </w:t>
+        <w:t>Usar un es</w:t>
+      </w:r>
+      <w:r>
+        <w:rPr>
+          <w:rFonts w:asciiTheme="majorHAnsi" w:hAnsiTheme="majorHAnsi"/>
+        </w:rPr>
+        <w:t xml:space="preserve">tándar de encriptación de datos, donde el valor reemplazado sea largo, difícil de descifrar y tan aleatorio como sea posible.  </w:t>
       </w:r>
       <w:r>
         <w:rPr>
@@ -550,36 +455,6 @@
         <w:rPr>
           <w:rFonts w:asciiTheme="majorHAnsi" w:hAnsiTheme="majorHAnsi"/>
         </w:rPr>
-        <w:t>Usar un es</w:t>
-      </w:r>
-      <w:r>
-        <w:rPr>
-          <w:rFonts w:asciiTheme="majorHAnsi" w:hAnsiTheme="majorHAnsi"/>
-        </w:rPr>
-        <w:t xml:space="preserve">tándar de encriptación de datos, donde el valor reemplazado sea largo, difícil de descifrar y tan aleatorio como sea posible.  </w:t>
-      </w:r>
-      <w:r>
-        <w:rPr>
-          <w:rFonts w:asciiTheme="majorHAnsi" w:hAnsiTheme="majorHAnsi"/>
-        </w:rPr>
-        <w:br/>
-      </w:r>
-    </w:p>
-    <w:p>
-      <w:pPr>
-        <w:pStyle w:val="Standard"/>
-        <w:numPr>
-          <w:ilvl w:val="0"/>
-          <w:numId w:val="2"/>
-        </w:numPr>
-        <w:rPr>
-          <w:rFonts w:asciiTheme="majorHAnsi" w:hAnsiTheme="majorHAnsi"/>
-        </w:rPr>
-      </w:pPr>
-      <w:r>
-        <w:rPr>
-          <w:rFonts w:asciiTheme="majorHAnsi" w:hAnsiTheme="majorHAnsi"/>
-        </w:rPr>
         <w:t xml:space="preserve">La Base de Datos se relacionará con el componente de encriptación, para que tanto en la página como en la base de datos las claves sean indescifrables. </w:t>
       </w:r>
     </w:p>
@@ -606,86 +481,14 @@
         <w:pStyle w:val="Standard"/>
         <w:rPr>
           <w:rFonts w:asciiTheme="majorHAnsi" w:hAnsiTheme="majorHAnsi"/>
+        </w:rPr>
+      </w:pPr>
+      <w:r>
+        <w:rPr>
+          <w:rFonts w:asciiTheme="majorHAnsi" w:hAnsiTheme="majorHAnsi"/>
           <w:b/>
           <w:bCs/>
         </w:rPr>
-      </w:pPr>
-    </w:p>
-    <w:p>
-      <w:pPr>
-        <w:pStyle w:val="Standard"/>
-        <w:rPr>
-          <w:rFonts w:asciiTheme="majorHAnsi" w:hAnsiTheme="majorHAnsi"/>
-          <w:b/>
-          <w:bCs/>
-        </w:rPr>
-      </w:pPr>
-    </w:p>
-    <w:p>
-      <w:pPr>
-        <w:pStyle w:val="Standard"/>
-        <w:rPr>
-          <w:rFonts w:asciiTheme="majorHAnsi" w:hAnsiTheme="majorHAnsi"/>
-          <w:b/>
-          <w:bCs/>
-        </w:rPr>
-      </w:pPr>
-    </w:p>
-    <w:p>
-      <w:pPr>
-        <w:pStyle w:val="Standard"/>
-        <w:rPr>
-          <w:rFonts w:asciiTheme="majorHAnsi" w:hAnsiTheme="majorHAnsi"/>
-          <w:b/>
-          <w:bCs/>
-        </w:rPr>
-      </w:pPr>
-    </w:p>
-    <w:p>
-      <w:pPr>
-        <w:pStyle w:val="Standard"/>
-        <w:rPr>
-          <w:rFonts w:asciiTheme="majorHAnsi" w:hAnsiTheme="majorHAnsi"/>
-          <w:b/>
-          <w:bCs/>
-        </w:rPr>
-      </w:pPr>
-    </w:p>
-    <w:p>
-      <w:pPr>
-        <w:pStyle w:val="Standard"/>
-        <w:rPr>
-          <w:rFonts w:asciiTheme="majorHAnsi" w:hAnsiTheme="majorHAnsi"/>
-          <w:b/>
-          <w:bCs/>
-        </w:rPr>
-      </w:pPr>
-    </w:p>
-    <w:p>
-      <w:pPr>
-        <w:pStyle w:val="Standard"/>
-        <w:rPr>
-          <w:rFonts w:asciiTheme="majorHAnsi" w:hAnsiTheme="majorHAnsi"/>
-          <w:b/>
-          <w:bCs/>
-        </w:rPr>
-      </w:pPr>
-      <w:bookmarkStart w:id="0" w:name="_GoBack"/>
-      <w:bookmarkEnd w:id="0"/>
-    </w:p>
-    <w:p>
-      <w:pPr>
-        <w:pStyle w:val="Standard"/>
-        <w:rPr>
-          <w:rFonts w:asciiTheme="majorHAnsi" w:hAnsiTheme="majorHAnsi"/>
-        </w:rPr>
-      </w:pPr>
-      <w:r>
-        <w:rPr>
-          <w:rFonts w:asciiTheme="majorHAnsi" w:hAnsiTheme="majorHAnsi"/>
-          <w:b/>
-          <w:bCs/>
-        </w:rPr>
         <w:t>Este escenario se logrará mediante las siguientes tácticas</w:t>
       </w:r>
       <w:r>
@@ -698,6 +501,7 @@
     <w:p>
       <w:pPr>
         <w:pStyle w:val="Standard"/>
+        <w:jc w:val="both"/>
         <w:rPr>
           <w:rFonts w:asciiTheme="majorHAnsi" w:hAnsiTheme="majorHAnsi"/>
         </w:rPr>
@@ -719,70 +523,83 @@
         <w:rPr>
           <w:rFonts w:asciiTheme="majorHAnsi" w:hAnsiTheme="majorHAnsi"/>
         </w:rPr>
-        <w:t xml:space="preserve">El campo para introducir la clave, no permitirá dejar el campo como vacío, deberá ser obligatorio, además la clave deberá estar en un rango de entre 6 y 40 caracteres.  </w:t>
+        <w:t>Antes de guardar cualquier clave en la base de datos, se encriptará dicha clave, utilizando la clase “</w:t>
+      </w:r>
+      <w:proofErr w:type="spellStart"/>
+      <w:r>
+        <w:rPr>
+          <w:rFonts w:asciiTheme="majorHAnsi" w:hAnsiTheme="majorHAnsi"/>
+        </w:rPr>
+        <w:t>BlowfishPasswordHasher</w:t>
+      </w:r>
+      <w:proofErr w:type="spellEnd"/>
+      <w:r>
+        <w:rPr>
+          <w:rFonts w:asciiTheme="majorHAnsi" w:hAnsiTheme="majorHAnsi"/>
+        </w:rPr>
+        <w:t xml:space="preserve">” disponible en </w:t>
+      </w:r>
+      <w:proofErr w:type="spellStart"/>
+      <w:r>
+        <w:rPr>
+          <w:rFonts w:asciiTheme="majorHAnsi" w:hAnsiTheme="majorHAnsi"/>
+        </w:rPr>
+        <w:t>CakePHP</w:t>
+      </w:r>
+      <w:proofErr w:type="spellEnd"/>
+      <w:r>
+        <w:rPr>
+          <w:rFonts w:asciiTheme="majorHAnsi" w:hAnsiTheme="majorHAnsi"/>
+        </w:rPr>
+        <w:t xml:space="preserve"> que utiliza </w:t>
+      </w:r>
+      <w:proofErr w:type="spellStart"/>
+      <w:r>
+        <w:rPr>
+          <w:rFonts w:asciiTheme="majorHAnsi" w:hAnsiTheme="majorHAnsi"/>
+        </w:rPr>
+        <w:t>bcrypt</w:t>
+      </w:r>
+      <w:proofErr w:type="spellEnd"/>
+      <w:r>
+        <w:rPr>
+          <w:rFonts w:asciiTheme="majorHAnsi" w:hAnsiTheme="majorHAnsi"/>
+        </w:rPr>
+        <w:t xml:space="preserve">, el cuál es un  algoritmo de </w:t>
+      </w:r>
+      <w:proofErr w:type="spellStart"/>
+      <w:r>
+        <w:rPr>
+          <w:rFonts w:asciiTheme="majorHAnsi" w:hAnsiTheme="majorHAnsi"/>
+        </w:rPr>
+        <w:t>hashing</w:t>
+      </w:r>
+      <w:proofErr w:type="spellEnd"/>
+      <w:r>
+        <w:rPr>
+          <w:rFonts w:asciiTheme="majorHAnsi" w:hAnsiTheme="majorHAnsi"/>
+        </w:rPr>
+        <w:t xml:space="preserve"> que se provee “</w:t>
+      </w:r>
+      <w:proofErr w:type="spellStart"/>
+      <w:r>
+        <w:rPr>
+          <w:rFonts w:asciiTheme="majorHAnsi" w:hAnsiTheme="majorHAnsi"/>
+        </w:rPr>
+        <w:t>salts</w:t>
+      </w:r>
+      <w:proofErr w:type="spellEnd"/>
+      <w:r>
+        <w:rPr>
+          <w:rFonts w:asciiTheme="majorHAnsi" w:hAnsiTheme="majorHAnsi"/>
+        </w:rPr>
+        <w:t xml:space="preserve">”, información aleatoria adicional para ponerla en conjunto con la clave ingresada. </w:t>
       </w:r>
     </w:p>
     <w:p>
       <w:pPr>
         <w:pStyle w:val="Standard"/>
         <w:ind w:left="720"/>
-        <w:jc w:val="both"/>
-        <w:rPr>
-          <w:rFonts w:asciiTheme="majorHAnsi" w:hAnsiTheme="majorHAnsi"/>
-        </w:rPr>
-      </w:pPr>
-      <w:r>
-        <w:rPr>
-          <w:rFonts w:asciiTheme="majorHAnsi" w:hAnsiTheme="majorHAnsi"/>
-        </w:rPr>
-        <w:t xml:space="preserve">Al introducir la clave, esta aparecerá oculta, gracias a la utilización de las convenciones de </w:t>
-      </w:r>
-      <w:proofErr w:type="spellStart"/>
-      <w:r>
-        <w:rPr>
-          <w:rFonts w:asciiTheme="majorHAnsi" w:hAnsiTheme="majorHAnsi"/>
-        </w:rPr>
-        <w:t>cakephp</w:t>
-      </w:r>
-      <w:proofErr w:type="spellEnd"/>
-      <w:r>
-        <w:rPr>
-          <w:rFonts w:asciiTheme="majorHAnsi" w:hAnsiTheme="majorHAnsi"/>
-        </w:rPr>
-        <w:t xml:space="preserve"> al esperar una entrada “</w:t>
-      </w:r>
-      <w:proofErr w:type="spellStart"/>
-      <w:r>
-        <w:rPr>
-          <w:rFonts w:asciiTheme="majorHAnsi" w:hAnsiTheme="majorHAnsi"/>
-        </w:rPr>
-        <w:t>password</w:t>
-      </w:r>
-      <w:proofErr w:type="spellEnd"/>
-      <w:r>
-        <w:rPr>
-          <w:rFonts w:asciiTheme="majorHAnsi" w:hAnsiTheme="majorHAnsi"/>
-        </w:rPr>
-        <w:t>” además se deberá confirmar dicha clave en un campo extra en el registro, donde ambos campos deberán validarse mediante una función “</w:t>
-      </w:r>
-      <w:proofErr w:type="spellStart"/>
-      <w:r>
-        <w:rPr>
-          <w:rFonts w:asciiTheme="majorHAnsi" w:hAnsiTheme="majorHAnsi"/>
-        </w:rPr>
-        <w:t>checking</w:t>
-      </w:r>
-      <w:proofErr w:type="spellEnd"/>
-      <w:r>
-        <w:rPr>
-          <w:rFonts w:asciiTheme="majorHAnsi" w:hAnsiTheme="majorHAnsi"/>
-        </w:rPr>
-        <w:t xml:space="preserve">” definida en el modelo de usuarios. </w:t>
-      </w:r>
-    </w:p>
-    <w:p>
-      <w:pPr>
-        <w:pStyle w:val="Standard"/>
         <w:jc w:val="both"/>
         <w:rPr>
           <w:rFonts w:asciiTheme="majorHAnsi" w:hAnsiTheme="majorHAnsi"/>
@@ -805,119 +622,20 @@
         <w:rPr>
           <w:rFonts w:asciiTheme="majorHAnsi" w:hAnsiTheme="majorHAnsi"/>
         </w:rPr>
-        <w:t>Antes de guardar cualquier clave en la base de datos, se encriptará dicha clave, utilizando la clase “</w:t>
+        <w:t>Verificar que la clave y el “</w:t>
       </w:r>
       <w:proofErr w:type="spellStart"/>
       <w:r>
         <w:rPr>
           <w:rFonts w:asciiTheme="majorHAnsi" w:hAnsiTheme="majorHAnsi"/>
         </w:rPr>
-        <w:t>BlowfishPasswordHasher</w:t>
+        <w:t>salt</w:t>
       </w:r>
       <w:proofErr w:type="spellEnd"/>
       <w:r>
         <w:rPr>
           <w:rFonts w:asciiTheme="majorHAnsi" w:hAnsiTheme="majorHAnsi"/>
         </w:rPr>
-        <w:t xml:space="preserve">” disponible en </w:t>
-      </w:r>
-      <w:proofErr w:type="spellStart"/>
-      <w:r>
-        <w:rPr>
-          <w:rFonts w:asciiTheme="majorHAnsi" w:hAnsiTheme="majorHAnsi"/>
-        </w:rPr>
-        <w:t>CakePHP</w:t>
-      </w:r>
-      <w:proofErr w:type="spellEnd"/>
-      <w:r>
-        <w:rPr>
-          <w:rFonts w:asciiTheme="majorHAnsi" w:hAnsiTheme="majorHAnsi"/>
-        </w:rPr>
-        <w:t xml:space="preserve"> que utiliza </w:t>
-      </w:r>
-      <w:proofErr w:type="spellStart"/>
-      <w:r>
-        <w:rPr>
-          <w:rFonts w:asciiTheme="majorHAnsi" w:hAnsiTheme="majorHAnsi"/>
-        </w:rPr>
-        <w:t>bcrypt</w:t>
-      </w:r>
-      <w:proofErr w:type="spellEnd"/>
-      <w:r>
-        <w:rPr>
-          <w:rFonts w:asciiTheme="majorHAnsi" w:hAnsiTheme="majorHAnsi"/>
-        </w:rPr>
-        <w:t xml:space="preserve">, el cuál es un  algoritmo de </w:t>
-      </w:r>
-      <w:proofErr w:type="spellStart"/>
-      <w:r>
-        <w:rPr>
-          <w:rFonts w:asciiTheme="majorHAnsi" w:hAnsiTheme="majorHAnsi"/>
-        </w:rPr>
-        <w:t>hashing</w:t>
-      </w:r>
-      <w:proofErr w:type="spellEnd"/>
-      <w:r>
-        <w:rPr>
-          <w:rFonts w:asciiTheme="majorHAnsi" w:hAnsiTheme="majorHAnsi"/>
-        </w:rPr>
-        <w:t xml:space="preserve"> que se provee “</w:t>
-      </w:r>
-      <w:proofErr w:type="spellStart"/>
-      <w:r>
-        <w:rPr>
-          <w:rFonts w:asciiTheme="majorHAnsi" w:hAnsiTheme="majorHAnsi"/>
-        </w:rPr>
-        <w:t>salts</w:t>
-      </w:r>
-      <w:proofErr w:type="spellEnd"/>
-      <w:r>
-        <w:rPr>
-          <w:rFonts w:asciiTheme="majorHAnsi" w:hAnsiTheme="majorHAnsi"/>
-        </w:rPr>
-        <w:t xml:space="preserve">”, información aleatoria adicional para ponerla en conjunto con la clave ingresada. </w:t>
-      </w:r>
-    </w:p>
-    <w:p>
-      <w:pPr>
-        <w:pStyle w:val="Standard"/>
-        <w:ind w:left="720"/>
-        <w:jc w:val="both"/>
-        <w:rPr>
-          <w:rFonts w:asciiTheme="majorHAnsi" w:hAnsiTheme="majorHAnsi"/>
-        </w:rPr>
-      </w:pPr>
-    </w:p>
-    <w:p>
-      <w:pPr>
-        <w:pStyle w:val="Standard"/>
-        <w:numPr>
-          <w:ilvl w:val="0"/>
-          <w:numId w:val="3"/>
-        </w:numPr>
-        <w:jc w:val="both"/>
-        <w:rPr>
-          <w:rFonts w:asciiTheme="majorHAnsi" w:hAnsiTheme="majorHAnsi"/>
-        </w:rPr>
-      </w:pPr>
-      <w:r>
-        <w:rPr>
-          <w:rFonts w:asciiTheme="majorHAnsi" w:hAnsiTheme="majorHAnsi"/>
-        </w:rPr>
-        <w:t>Verificar que la clave y el “</w:t>
-      </w:r>
-      <w:proofErr w:type="spellStart"/>
-      <w:r>
-        <w:rPr>
-          <w:rFonts w:asciiTheme="majorHAnsi" w:hAnsiTheme="majorHAnsi"/>
-        </w:rPr>
-        <w:t>salt</w:t>
-      </w:r>
-      <w:proofErr w:type="spellEnd"/>
-      <w:r>
-        <w:rPr>
-          <w:rFonts w:asciiTheme="majorHAnsi" w:hAnsiTheme="majorHAnsi"/>
-        </w:rPr>
         <w:t xml:space="preserve">” se concatenen y sea procesados por la función hash del algoritmo en la base de datos. </w:t>
       </w:r>
     </w:p>
@@ -926,9 +644,37 @@
         <w:pStyle w:val="Standard"/>
         <w:rPr>
           <w:rFonts w:asciiTheme="majorHAnsi" w:hAnsiTheme="majorHAnsi"/>
-          <w:lang w:val="en-US"/>
-        </w:rPr>
-      </w:pPr>
+          <w:lang w:val="es-MX"/>
+        </w:rPr>
+      </w:pPr>
+    </w:p>
+    <w:p>
+      <w:pPr>
+        <w:pStyle w:val="Standard"/>
+        <w:rPr>
+          <w:rFonts w:asciiTheme="majorHAnsi" w:hAnsiTheme="majorHAnsi"/>
+          <w:lang w:val="es-MX"/>
+        </w:rPr>
+      </w:pPr>
+    </w:p>
+    <w:p>
+      <w:pPr>
+        <w:pStyle w:val="Standard"/>
+        <w:rPr>
+          <w:rFonts w:asciiTheme="majorHAnsi" w:hAnsiTheme="majorHAnsi"/>
+          <w:lang w:val="es-MX"/>
+        </w:rPr>
+      </w:pPr>
+    </w:p>
+    <w:p>
+      <w:pPr>
+        <w:pStyle w:val="Standard"/>
+        <w:rPr>
+          <w:rFonts w:asciiTheme="majorHAnsi" w:hAnsiTheme="majorHAnsi"/>
+        </w:rPr>
+      </w:pPr>
+      <w:bookmarkStart w:id="0" w:name="_GoBack"/>
+      <w:bookmarkEnd w:id="0"/>
     </w:p>
     <w:sectPr>
       <w:headerReference w:type="default" r:id="rId8"/>
@@ -1082,7 +828,7 @@
         <w:sz w:val="20"/>
         <w:szCs w:val="20"/>
       </w:rPr>
-      <w:t>Michelle Cersosimo Morales</w:t>
+      <w:t>GOA</w:t>
     </w:r>
     <w:r>
       <w:rPr>
@@ -1141,6 +887,92 @@
 <file path=word/numbering.xml><?xml version="1.0" encoding="utf-8"?>
 <w:numbering xmlns:wpc="http://schemas.microsoft.com/office/word/2010/wordprocessingCanvas" xmlns:mc="http://schemas.openxmlformats.org/markup-compatibility/2006" xmlns:o="urn:schemas-microsoft-com:office:office" xmlns:r="http://schemas.openxmlformats.org/officeDocument/2006/relationships" xmlns:m="http://schemas.openxmlformats.org/officeDocument/2006/math" xmlns:v="urn:schemas-microsoft-com:vml" xmlns:wp14="http://schemas.microsoft.com/office/word/2010/wordprocessingDrawing" xmlns:wp="http://schemas.openxmlformats.org/drawingml/2006/wordprocessingDrawing" xmlns:w10="urn:schemas-microsoft-com:office:word" xmlns:w="http://schemas.openxmlformats.org/wordprocessingml/2006/main" xmlns:w14="http://schemas.microsoft.com/office/word/2010/wordml" xmlns:wpg="http://schemas.microsoft.com/office/word/2010/wordprocessingGroup" xmlns:wpi="http://schemas.microsoft.com/office/word/2010/wordprocessingInk" xmlns:wne="http://schemas.microsoft.com/office/word/2006/wordml" xmlns:wps="http://schemas.microsoft.com/office/word/2010/wordprocessingShape" mc:Ignorable="w14 wp14">
   <w:abstractNum w:abstractNumId="0">
+    <w:nsid w:val="044332A1"/>
+    <w:multiLevelType w:val="hybridMultilevel"/>
+    <w:tmpl w:val="17487CA0"/>
+    <w:lvl w:ilvl="0" w:tplc="080A000F">
+      <w:start w:val="1"/>
+      <w:numFmt w:val="decimal"/>
+      <w:lvlText w:val="%1."/>
+      <w:lvlJc w:val="left"/>
+      <w:pPr>
+        <w:ind w:left="720" w:hanging="360"/>
+      </w:pPr>
+    </w:lvl>
+    <w:lvl w:ilvl="1" w:tplc="080A0019" w:tentative="1">
+      <w:start w:val="1"/>
+      <w:numFmt w:val="lowerLetter"/>
+      <w:lvlText w:val="%2."/>
+      <w:lvlJc w:val="left"/>
+      <w:pPr>
+        <w:ind w:left="1440" w:hanging="360"/>
+      </w:pPr>
+    </w:lvl>
+    <w:lvl w:ilvl="2" w:tplc="080A001B" w:tentative="1">
+      <w:start w:val="1"/>
+      <w:numFmt w:val="lowerRoman"/>
+      <w:lvlText w:val="%3."/>
+      <w:lvlJc w:val="right"/>
+      <w:pPr>
+        <w:ind w:left="2160" w:hanging="180"/>
+      </w:pPr>
+    </w:lvl>
+    <w:lvl w:ilvl="3" w:tplc="080A000F" w:tentative="1">
+      <w:start w:val="1"/>
+      <w:numFmt w:val="decimal"/>
+      <w:lvlText w:val="%4."/>
+      <w:lvlJc w:val="left"/>
+      <w:pPr>
+        <w:ind w:left="2880" w:hanging="360"/>
+      </w:pPr>
+    </w:lvl>
+    <w:lvl w:ilvl="4" w:tplc="080A0019" w:tentative="1">
+      <w:start w:val="1"/>
+      <w:numFmt w:val="lowerLetter"/>
+      <w:lvlText w:val="%5."/>
+      <w:lvlJc w:val="left"/>
+      <w:pPr>
+        <w:ind w:left="3600" w:hanging="360"/>
+      </w:pPr>
+    </w:lvl>
+    <w:lvl w:ilvl="5" w:tplc="080A001B" w:tentative="1">
+      <w:start w:val="1"/>
+      <w:numFmt w:val="lowerRoman"/>
+      <w:lvlText w:val="%6."/>
+      <w:lvlJc w:val="right"/>
+      <w:pPr>
+        <w:ind w:left="4320" w:hanging="180"/>
+      </w:pPr>
+    </w:lvl>
+    <w:lvl w:ilvl="6" w:tplc="080A000F" w:tentative="1">
+      <w:start w:val="1"/>
+      <w:numFmt w:val="decimal"/>
+      <w:lvlText w:val="%7."/>
+      <w:lvlJc w:val="left"/>
+      <w:pPr>
+        <w:ind w:left="5040" w:hanging="360"/>
+      </w:pPr>
+    </w:lvl>
+    <w:lvl w:ilvl="7" w:tplc="080A0019" w:tentative="1">
+      <w:start w:val="1"/>
+      <w:numFmt w:val="lowerLetter"/>
+      <w:lvlText w:val="%8."/>
+      <w:lvlJc w:val="left"/>
+      <w:pPr>
+        <w:ind w:left="5760" w:hanging="360"/>
+      </w:pPr>
+    </w:lvl>
+    <w:lvl w:ilvl="8" w:tplc="080A001B" w:tentative="1">
+      <w:start w:val="1"/>
+      <w:numFmt w:val="lowerRoman"/>
+      <w:lvlText w:val="%9."/>
+      <w:lvlJc w:val="right"/>
+      <w:pPr>
+        <w:ind w:left="6480" w:hanging="180"/>
+      </w:pPr>
+    </w:lvl>
+  </w:abstractNum>
+  <w:abstractNum w:abstractNumId="1">
     <w:nsid w:val="16DB112A"/>
     <w:multiLevelType w:val="hybridMultilevel"/>
     <w:tmpl w:val="513833FE"/>
@@ -1226,7 +1058,7 @@
       </w:pPr>
     </w:lvl>
   </w:abstractNum>
-  <w:abstractNum w:abstractNumId="1">
+  <w:abstractNum w:abstractNumId="2">
     <w:nsid w:val="20895344"/>
     <w:multiLevelType w:val="hybridMultilevel"/>
     <w:tmpl w:val="5F78FBF4"/>
@@ -1312,7 +1144,93 @@
       </w:pPr>
     </w:lvl>
   </w:abstractNum>
-  <w:abstractNum w:abstractNumId="2">
+  <w:abstractNum w:abstractNumId="3">
+    <w:nsid w:val="5C5E48B1"/>
+    <w:multiLevelType w:val="hybridMultilevel"/>
+    <w:tmpl w:val="513833FE"/>
+    <w:lvl w:ilvl="0" w:tplc="080A000F">
+      <w:start w:val="1"/>
+      <w:numFmt w:val="decimal"/>
+      <w:lvlText w:val="%1."/>
+      <w:lvlJc w:val="left"/>
+      <w:pPr>
+        <w:ind w:left="720" w:hanging="360"/>
+      </w:pPr>
+    </w:lvl>
+    <w:lvl w:ilvl="1" w:tplc="080A0019" w:tentative="1">
+      <w:start w:val="1"/>
+      <w:numFmt w:val="lowerLetter"/>
+      <w:lvlText w:val="%2."/>
+      <w:lvlJc w:val="left"/>
+      <w:pPr>
+        <w:ind w:left="1440" w:hanging="360"/>
+      </w:pPr>
+    </w:lvl>
+    <w:lvl w:ilvl="2" w:tplc="080A001B" w:tentative="1">
+      <w:start w:val="1"/>
+      <w:numFmt w:val="lowerRoman"/>
+      <w:lvlText w:val="%3."/>
+      <w:lvlJc w:val="right"/>
+      <w:pPr>
+        <w:ind w:left="2160" w:hanging="180"/>
+      </w:pPr>
+    </w:lvl>
+    <w:lvl w:ilvl="3" w:tplc="080A000F" w:tentative="1">
+      <w:start w:val="1"/>
+      <w:numFmt w:val="decimal"/>
+      <w:lvlText w:val="%4."/>
+      <w:lvlJc w:val="left"/>
+      <w:pPr>
+        <w:ind w:left="2880" w:hanging="360"/>
+      </w:pPr>
+    </w:lvl>
+    <w:lvl w:ilvl="4" w:tplc="080A0019" w:tentative="1">
+      <w:start w:val="1"/>
+      <w:numFmt w:val="lowerLetter"/>
+      <w:lvlText w:val="%5."/>
+      <w:lvlJc w:val="left"/>
+      <w:pPr>
+        <w:ind w:left="3600" w:hanging="360"/>
+      </w:pPr>
+    </w:lvl>
+    <w:lvl w:ilvl="5" w:tplc="080A001B" w:tentative="1">
+      <w:start w:val="1"/>
+      <w:numFmt w:val="lowerRoman"/>
+      <w:lvlText w:val="%6."/>
+      <w:lvlJc w:val="right"/>
+      <w:pPr>
+        <w:ind w:left="4320" w:hanging="180"/>
+      </w:pPr>
+    </w:lvl>
+    <w:lvl w:ilvl="6" w:tplc="080A000F" w:tentative="1">
+      <w:start w:val="1"/>
+      <w:numFmt w:val="decimal"/>
+      <w:lvlText w:val="%7."/>
+      <w:lvlJc w:val="left"/>
+      <w:pPr>
+        <w:ind w:left="5040" w:hanging="360"/>
+      </w:pPr>
+    </w:lvl>
+    <w:lvl w:ilvl="7" w:tplc="080A0019" w:tentative="1">
+      <w:start w:val="1"/>
+      <w:numFmt w:val="lowerLetter"/>
+      <w:lvlText w:val="%8."/>
+      <w:lvlJc w:val="left"/>
+      <w:pPr>
+        <w:ind w:left="5760" w:hanging="360"/>
+      </w:pPr>
+    </w:lvl>
+    <w:lvl w:ilvl="8" w:tplc="080A001B" w:tentative="1">
+      <w:start w:val="1"/>
+      <w:numFmt w:val="lowerRoman"/>
+      <w:lvlText w:val="%9."/>
+      <w:lvlJc w:val="right"/>
+      <w:pPr>
+        <w:ind w:left="6480" w:hanging="180"/>
+      </w:pPr>
+    </w:lvl>
+  </w:abstractNum>
+  <w:abstractNum w:abstractNumId="4">
     <w:nsid w:val="6EDD764F"/>
     <w:multiLevelType w:val="hybridMultilevel"/>
     <w:tmpl w:val="17487CA0"/>
@@ -1399,12 +1317,18 @@
     </w:lvl>
   </w:abstractNum>
   <w:num w:numId="1">
+    <w:abstractNumId w:val="4"/>
+  </w:num>
+  <w:num w:numId="2">
     <w:abstractNumId w:val="2"/>
   </w:num>
-  <w:num w:numId="2">
+  <w:num w:numId="3">
     <w:abstractNumId w:val="1"/>
   </w:num>
-  <w:num w:numId="3">
+  <w:num w:numId="4">
+    <w:abstractNumId w:val="3"/>
+  </w:num>
+  <w:num w:numId="5">
     <w:abstractNumId w:val="0"/>
   </w:num>
 </w:numbering>

</xml_diff>